<commit_message>
add: new personal website link 20/05/23
</commit_message>
<xml_diff>
--- a/documents/Chongyi_Resume.docx
+++ b/documents/Chongyi_Resume.docx
@@ -5,7 +5,7 @@
   <w:body>
     <w:tbl>
       <w:tblPr>
-        <w:tblStyle w:val="6"/>
+        <w:tblStyle w:val="7"/>
         <w:tblW w:w="10443" w:type="dxa"/>
         <w:jc w:val="center"/>
         <w:tblBorders>
@@ -198,23 +198,100 @@
               <w:snapToGrid w:val="0"/>
               <w:jc w:val="center"/>
               <w:rPr>
-                <w:rFonts w:hint="default" w:ascii="微软雅黑" w:hAnsi="微软雅黑" w:eastAsia="微软雅黑"/>
-                <w:color w:val="414141"/>
-                <w:sz w:val="10"/>
-                <w:szCs w:val="10"/>
-                <w:lang w:val="en-US" w:eastAsia="zh-CN"/>
-              </w:rPr>
-            </w:pPr>
-            <w:r>
-              <w:rPr>
-                <w:rFonts w:hint="eastAsia" w:ascii="微软雅黑" w:hAnsi="微软雅黑" w:eastAsia="微软雅黑"/>
-                <w:color w:val="414141"/>
-                <w:sz w:val="20"/>
-                <w:szCs w:val="20"/>
-                <w:lang w:val="en-US" w:eastAsia="zh-CN"/>
-              </w:rPr>
-              <w:t>13336077139 | johnny.xcy1997@outlook.com</w:t>
-            </w:r>
+                <w:rFonts w:hint="eastAsia" w:ascii="微软雅黑" w:hAnsi="微软雅黑" w:eastAsia="微软雅黑"/>
+                <w:color w:val="414141"/>
+                <w:sz w:val="20"/>
+                <w:szCs w:val="20"/>
+                <w:lang w:val="en-US" w:eastAsia="zh-CN"/>
+              </w:rPr>
+            </w:pPr>
+            <w:r>
+              <w:rPr>
+                <w:rFonts w:hint="eastAsia" w:ascii="微软雅黑" w:hAnsi="微软雅黑" w:eastAsia="微软雅黑"/>
+                <w:color w:val="414141"/>
+                <w:sz w:val="20"/>
+                <w:szCs w:val="20"/>
+                <w:lang w:val="en-US" w:eastAsia="zh-CN"/>
+              </w:rPr>
+              <w:t xml:space="preserve">13336077139 | </w:t>
+            </w:r>
+            <w:r>
+              <w:rPr>
+                <w:rFonts w:hint="eastAsia" w:ascii="微软雅黑" w:hAnsi="微软雅黑" w:eastAsia="微软雅黑"/>
+                <w:color w:val="414141"/>
+                <w:sz w:val="20"/>
+                <w:szCs w:val="20"/>
+                <w:lang w:val="en-US" w:eastAsia="zh-CN"/>
+              </w:rPr>
+              <w:fldChar w:fldCharType="begin"/>
+            </w:r>
+            <w:r>
+              <w:rPr>
+                <w:rFonts w:hint="eastAsia" w:ascii="微软雅黑" w:hAnsi="微软雅黑" w:eastAsia="微软雅黑"/>
+                <w:color w:val="414141"/>
+                <w:sz w:val="20"/>
+                <w:szCs w:val="20"/>
+                <w:lang w:val="en-US" w:eastAsia="zh-CN"/>
+              </w:rPr>
+              <w:instrText xml:space="preserve"> HYPERLINK "mailto:johnny.xcy1997@outlook.com" </w:instrText>
+            </w:r>
+            <w:r>
+              <w:rPr>
+                <w:rFonts w:hint="eastAsia" w:ascii="微软雅黑" w:hAnsi="微软雅黑" w:eastAsia="微软雅黑"/>
+                <w:color w:val="414141"/>
+                <w:sz w:val="20"/>
+                <w:szCs w:val="20"/>
+                <w:lang w:val="en-US" w:eastAsia="zh-CN"/>
+              </w:rPr>
+              <w:fldChar w:fldCharType="separate"/>
+            </w:r>
+            <w:r>
+              <w:rPr>
+                <w:rStyle w:val="5"/>
+                <w:rFonts w:hint="eastAsia" w:ascii="微软雅黑" w:hAnsi="微软雅黑" w:eastAsia="微软雅黑"/>
+                <w:color w:val="414141"/>
+                <w:sz w:val="20"/>
+                <w:szCs w:val="20"/>
+                <w:lang w:val="en-US" w:eastAsia="zh-CN"/>
+              </w:rPr>
+              <w:t>johnny.xcy1997@outlook.com</w:t>
+            </w:r>
+            <w:r>
+              <w:rPr>
+                <w:rFonts w:hint="eastAsia" w:ascii="微软雅黑" w:hAnsi="微软雅黑" w:eastAsia="微软雅黑"/>
+                <w:color w:val="414141"/>
+                <w:sz w:val="20"/>
+                <w:szCs w:val="20"/>
+                <w:lang w:val="en-US" w:eastAsia="zh-CN"/>
+              </w:rPr>
+              <w:fldChar w:fldCharType="end"/>
+            </w:r>
+          </w:p>
+          <w:p>
+            <w:pPr>
+              <w:adjustRightInd w:val="0"/>
+              <w:snapToGrid w:val="0"/>
+              <w:jc w:val="center"/>
+              <w:rPr>
+                <w:rFonts w:hint="default" w:ascii="微软雅黑" w:hAnsi="微软雅黑" w:eastAsia="微软雅黑"/>
+                <w:color w:val="414141"/>
+                <w:sz w:val="20"/>
+                <w:szCs w:val="20"/>
+                <w:lang w:val="en-US" w:eastAsia="zh-CN"/>
+              </w:rPr>
+            </w:pPr>
+            <w:r>
+              <w:rPr>
+                <w:rFonts w:hint="eastAsia" w:ascii="微软雅黑" w:hAnsi="微软雅黑" w:eastAsia="微软雅黑"/>
+                <w:color w:val="414141"/>
+                <w:sz w:val="20"/>
+                <w:szCs w:val="20"/>
+                <w:lang w:val="en-US" w:eastAsia="zh-CN"/>
+              </w:rPr>
+              <w:t>Personal Website: johnnyxcy.com</w:t>
+            </w:r>
+            <w:bookmarkStart w:id="0" w:name="_GoBack"/>
+            <w:bookmarkEnd w:id="0"/>
           </w:p>
         </w:tc>
       </w:tr>
@@ -935,7 +1012,7 @@
           </w:p>
           <w:p>
             <w:pPr>
-              <w:pStyle w:val="7"/>
+              <w:pStyle w:val="8"/>
               <w:numPr>
                 <w:ilvl w:val="0"/>
                 <w:numId w:val="1"/>
@@ -1006,7 +1083,7 @@
           </w:p>
           <w:p>
             <w:pPr>
-              <w:pStyle w:val="7"/>
+              <w:pStyle w:val="8"/>
               <w:numPr>
                 <w:ilvl w:val="0"/>
                 <w:numId w:val="1"/>
@@ -1054,12 +1131,10 @@
               </w:rPr>
               <w:t xml:space="preserve"> for APP sale event.</w:t>
             </w:r>
-            <w:bookmarkStart w:id="0" w:name="_GoBack"/>
-            <w:bookmarkEnd w:id="0"/>
-          </w:p>
-          <w:p>
-            <w:pPr>
-              <w:pStyle w:val="7"/>
+          </w:p>
+          <w:p>
+            <w:pPr>
+              <w:pStyle w:val="8"/>
               <w:numPr>
                 <w:ilvl w:val="0"/>
                 <w:numId w:val="1"/>
@@ -1235,7 +1310,7 @@
           </w:p>
           <w:p>
             <w:pPr>
-              <w:pStyle w:val="7"/>
+              <w:pStyle w:val="8"/>
               <w:numPr>
                 <w:ilvl w:val="0"/>
                 <w:numId w:val="1"/>
@@ -1286,7 +1361,7 @@
           </w:p>
           <w:p>
             <w:pPr>
-              <w:pStyle w:val="7"/>
+              <w:pStyle w:val="8"/>
               <w:numPr>
                 <w:ilvl w:val="0"/>
                 <w:numId w:val="1"/>
@@ -1512,7 +1587,7 @@
           </w:p>
           <w:p>
             <w:pPr>
-              <w:pStyle w:val="7"/>
+              <w:pStyle w:val="8"/>
               <w:numPr>
                 <w:ilvl w:val="0"/>
                 <w:numId w:val="1"/>
@@ -1562,7 +1637,7 @@
           </w:p>
           <w:p>
             <w:pPr>
-              <w:pStyle w:val="7"/>
+              <w:pStyle w:val="8"/>
               <w:numPr>
                 <w:ilvl w:val="0"/>
                 <w:numId w:val="1"/>
@@ -1612,7 +1687,7 @@
           </w:p>
           <w:p>
             <w:pPr>
-              <w:pStyle w:val="7"/>
+              <w:pStyle w:val="8"/>
               <w:numPr>
                 <w:ilvl w:val="0"/>
                 <w:numId w:val="1"/>
@@ -1662,7 +1737,7 @@
           </w:p>
           <w:p>
             <w:pPr>
-              <w:pStyle w:val="7"/>
+              <w:pStyle w:val="8"/>
               <w:numPr>
                 <w:ilvl w:val="0"/>
                 <w:numId w:val="1"/>
@@ -1690,7 +1765,7 @@
           </w:p>
           <w:p>
             <w:pPr>
-              <w:pStyle w:val="7"/>
+              <w:pStyle w:val="8"/>
               <w:numPr>
                 <w:ilvl w:val="0"/>
                 <w:numId w:val="0"/>
@@ -1740,7 +1815,7 @@
           </w:p>
           <w:p>
             <w:pPr>
-              <w:pStyle w:val="7"/>
+              <w:pStyle w:val="8"/>
               <w:numPr>
                 <w:ilvl w:val="0"/>
                 <w:numId w:val="1"/>
@@ -1765,7 +1840,7 @@
           </w:p>
           <w:p>
             <w:pPr>
-              <w:pStyle w:val="7"/>
+              <w:pStyle w:val="8"/>
               <w:numPr>
                 <w:ilvl w:val="0"/>
                 <w:numId w:val="1"/>
@@ -1790,7 +1865,7 @@
           </w:p>
           <w:p>
             <w:pPr>
-              <w:pStyle w:val="7"/>
+              <w:pStyle w:val="8"/>
               <w:numPr>
                 <w:ilvl w:val="0"/>
                 <w:numId w:val="1"/>
@@ -1815,7 +1890,7 @@
           </w:p>
           <w:p>
             <w:pPr>
-              <w:pStyle w:val="7"/>
+              <w:pStyle w:val="8"/>
               <w:numPr>
                 <w:ilvl w:val="0"/>
                 <w:numId w:val="1"/>
@@ -2046,7 +2121,7 @@
           </w:tcPr>
           <w:p>
             <w:pPr>
-              <w:pStyle w:val="7"/>
+              <w:pStyle w:val="8"/>
               <w:numPr>
                 <w:ilvl w:val="0"/>
                 <w:numId w:val="1"/>
@@ -2071,7 +2146,7 @@
           </w:p>
           <w:p>
             <w:pPr>
-              <w:pStyle w:val="7"/>
+              <w:pStyle w:val="8"/>
               <w:numPr>
                 <w:ilvl w:val="0"/>
                 <w:numId w:val="1"/>
@@ -2128,7 +2203,7 @@
           </w:p>
           <w:p>
             <w:pPr>
-              <w:pStyle w:val="7"/>
+              <w:pStyle w:val="8"/>
               <w:numPr>
                 <w:ilvl w:val="0"/>
                 <w:numId w:val="1"/>
@@ -2377,7 +2452,7 @@
           </w:tcPr>
           <w:p>
             <w:pPr>
-              <w:pStyle w:val="7"/>
+              <w:pStyle w:val="8"/>
               <w:numPr>
                 <w:ilvl w:val="0"/>
                 <w:numId w:val="0"/>
@@ -2443,7 +2518,7 @@
           </w:p>
           <w:p>
             <w:pPr>
-              <w:pStyle w:val="7"/>
+              <w:pStyle w:val="8"/>
               <w:numPr>
                 <w:ilvl w:val="0"/>
                 <w:numId w:val="1"/>
@@ -2468,7 +2543,7 @@
           </w:p>
           <w:p>
             <w:pPr>
-              <w:pStyle w:val="7"/>
+              <w:pStyle w:val="8"/>
               <w:numPr>
                 <w:ilvl w:val="0"/>
                 <w:numId w:val="1"/>
@@ -2529,7 +2604,7 @@
           </w:p>
           <w:p>
             <w:pPr>
-              <w:pStyle w:val="7"/>
+              <w:pStyle w:val="8"/>
               <w:numPr>
                 <w:ilvl w:val="0"/>
                 <w:numId w:val="0"/>
@@ -2741,7 +2816,7 @@
     <w:lsdException w:uiPriority="99" w:name="footnote text"/>
     <w:lsdException w:uiPriority="99" w:name="annotation text"/>
     <w:lsdException w:qFormat="1" w:uiPriority="99" w:semiHidden="0" w:name="header"/>
-    <w:lsdException w:uiPriority="99" w:semiHidden="0" w:name="footer"/>
+    <w:lsdException w:qFormat="1" w:uiPriority="99" w:semiHidden="0" w:name="footer"/>
     <w:lsdException w:uiPriority="99" w:name="index heading"/>
     <w:lsdException w:qFormat="1" w:uiPriority="35" w:name="caption"/>
     <w:lsdException w:uiPriority="99" w:name="table of figures"/>
@@ -2979,7 +3054,7 @@
     <w:unhideWhenUsed/>
     <w:uiPriority w:val="1"/>
   </w:style>
-  <w:style w:type="table" w:default="1" w:styleId="5">
+  <w:style w:type="table" w:default="1" w:styleId="6">
     <w:name w:val="Normal Table"/>
     <w:unhideWhenUsed/>
     <w:qFormat/>
@@ -2996,8 +3071,9 @@
   <w:style w:type="paragraph" w:styleId="2">
     <w:name w:val="footer"/>
     <w:basedOn w:val="1"/>
-    <w:link w:val="9"/>
+    <w:link w:val="10"/>
     <w:unhideWhenUsed/>
+    <w:qFormat/>
     <w:uiPriority w:val="99"/>
     <w:pPr>
       <w:tabs>
@@ -3015,7 +3091,7 @@
   <w:style w:type="paragraph" w:styleId="3">
     <w:name w:val="header"/>
     <w:basedOn w:val="1"/>
-    <w:link w:val="8"/>
+    <w:link w:val="9"/>
     <w:unhideWhenUsed/>
     <w:qFormat/>
     <w:uiPriority w:val="99"/>
@@ -3035,9 +3111,20 @@
       <w:szCs w:val="18"/>
     </w:rPr>
   </w:style>
-  <w:style w:type="table" w:styleId="6">
+  <w:style w:type="character" w:styleId="5">
+    <w:name w:val="Hyperlink"/>
+    <w:basedOn w:val="4"/>
+    <w:semiHidden/>
+    <w:unhideWhenUsed/>
+    <w:uiPriority w:val="99"/>
+    <w:rPr>
+      <w:color w:val="0000FF"/>
+      <w:u w:val="single"/>
+    </w:rPr>
+  </w:style>
+  <w:style w:type="table" w:styleId="7">
     <w:name w:val="Table Grid"/>
-    <w:basedOn w:val="5"/>
+    <w:basedOn w:val="6"/>
     <w:qFormat/>
     <w:uiPriority w:val="39"/>
     <w:tblPr>
@@ -3057,7 +3144,7 @@
       </w:tblCellMar>
     </w:tblPr>
   </w:style>
-  <w:style w:type="paragraph" w:customStyle="1" w:styleId="7">
+  <w:style w:type="paragraph" w:customStyle="1" w:styleId="8">
     <w:name w:val="列出段落1"/>
     <w:basedOn w:val="1"/>
     <w:qFormat/>
@@ -3066,7 +3153,7 @@
       <w:ind w:firstLine="420" w:firstLineChars="200"/>
     </w:pPr>
   </w:style>
-  <w:style w:type="character" w:customStyle="1" w:styleId="8">
+  <w:style w:type="character" w:customStyle="1" w:styleId="9">
     <w:name w:val="页眉 Char"/>
     <w:basedOn w:val="4"/>
     <w:link w:val="3"/>
@@ -3078,7 +3165,7 @@
       <w:szCs w:val="18"/>
     </w:rPr>
   </w:style>
-  <w:style w:type="character" w:customStyle="1" w:styleId="9">
+  <w:style w:type="character" w:customStyle="1" w:styleId="10">
     <w:name w:val="页脚 Char"/>
     <w:basedOn w:val="4"/>
     <w:link w:val="2"/>

</xml_diff>